<commit_message>
Update resources and further readings
</commit_message>
<xml_diff>
--- a/docs/references.docx
+++ b/docs/references.docx
@@ -2,16 +2,16 @@
 <file path=word/document.xml><?xml version="1.0" encoding="utf-8"?>
 <w:document xmlns:w="http://schemas.openxmlformats.org/wordprocessingml/2006/main" xmlns:m="http://schemas.openxmlformats.org/officeDocument/2006/math" xmlns:r="http://schemas.openxmlformats.org/officeDocument/2006/relationships" xmlns:o="urn:schemas-microsoft-com:office:office" xmlns:v="urn:schemas-microsoft-com:vml" xmlns:w10="urn:schemas-microsoft-com:office:word" xmlns:a="http://schemas.openxmlformats.org/drawingml/2006/main" xmlns:pic="http://schemas.openxmlformats.org/drawingml/2006/picture" xmlns:wp="http://schemas.openxmlformats.org/drawingml/2006/wordprocessingDrawing">
   <w:body>
-    <w:bookmarkStart w:id="23" w:name="references-further-reading"/>
+    <w:bookmarkStart w:id="22" w:name="resources-further-reading"/>
     <w:p>
       <w:pPr>
         <w:pStyle w:val="Heading1"/>
       </w:pPr>
       <w:r>
-        <w:t xml:space="preserve">References &amp; Further Reading</w:t>
-      </w:r>
-    </w:p>
-    <w:bookmarkStart w:id="20" w:name="key-sources-cited-in-presentation"/>
+        <w:t xml:space="preserve">Resources &amp; Further Reading</w:t>
+      </w:r>
+    </w:p>
+    <w:bookmarkStart w:id="20" w:name="key-sources"/>
     <w:p>
       <w:pPr>
         <w:pStyle w:val="Heading3"/>
@@ -21,7 +21,7 @@
           <w:bCs/>
           <w:b/>
         </w:rPr>
-        <w:t xml:space="preserve">Key Sources Cited in Presentation</w:t>
+        <w:t xml:space="preserve">Key Sources</w:t>
       </w:r>
     </w:p>
     <w:p>
@@ -518,101 +518,8 @@
         <w:t xml:space="preserve">Understanding bias, ethics, and AI decision-making</w:t>
       </w:r>
     </w:p>
-    <w:p>
-      <w:r>
-        <w:pict>
-          <v:rect style="width:0;height:1.5pt" o:hralign="center" o:hrstd="t" o:hr="t"/>
-        </w:pict>
-      </w:r>
-    </w:p>
     <w:bookmarkEnd w:id="21"/>
-    <w:bookmarkStart w:id="22" w:name="relevant-curtin-resources"/>
-    <w:p>
-      <w:pPr>
-        <w:pStyle w:val="Heading3"/>
-      </w:pPr>
-      <w:r>
-        <w:rPr>
-          <w:bCs/>
-          <w:b/>
-        </w:rPr>
-        <w:t xml:space="preserve">Relevant Curtin Resources</w:t>
-      </w:r>
-    </w:p>
-    <w:p>
-      <w:pPr>
-        <w:numPr>
-          <w:ilvl w:val="0"/>
-          <w:numId w:val="1011"/>
-        </w:numPr>
-        <w:pStyle w:val="Compact"/>
-      </w:pPr>
-      <w:r>
-        <w:t xml:space="preserve">Business AI Research Group (BARG): https://barg.au</w:t>
-      </w:r>
-    </w:p>
-    <w:p>
-      <w:pPr>
-        <w:numPr>
-          <w:ilvl w:val="0"/>
-          <w:numId w:val="1011"/>
-        </w:numPr>
-        <w:pStyle w:val="Compact"/>
-      </w:pPr>
-      <w:r>
-        <w:t xml:space="preserve">Future of Work Institute (FOWI): [Internal link]</w:t>
-      </w:r>
-    </w:p>
-    <w:p>
-      <w:pPr>
-        <w:numPr>
-          <w:ilvl w:val="0"/>
-          <w:numId w:val="1011"/>
-        </w:numPr>
-        <w:pStyle w:val="Compact"/>
-      </w:pPr>
-      <w:r>
-        <w:t xml:space="preserve">Assessment 2030 Initiative: [Internal link]</w:t>
-      </w:r>
-    </w:p>
-    <w:p>
-      <w:pPr>
-        <w:numPr>
-          <w:ilvl w:val="0"/>
-          <w:numId w:val="1011"/>
-        </w:numPr>
-        <w:pStyle w:val="Compact"/>
-      </w:pPr>
-      <w:r>
-        <w:t xml:space="preserve">Academic Champions Program (Microsoft AI Training): [Internal link]</w:t>
-      </w:r>
-    </w:p>
-    <w:p>
-      <w:pPr>
-        <w:numPr>
-          <w:ilvl w:val="0"/>
-          <w:numId w:val="1011"/>
-        </w:numPr>
-        <w:pStyle w:val="Compact"/>
-      </w:pPr>
-      <w:r>
-        <w:t xml:space="preserve">Curtin AI Guidelines for Students: [Internal link]</w:t>
-      </w:r>
-    </w:p>
-    <w:p>
-      <w:pPr>
-        <w:numPr>
-          <w:ilvl w:val="0"/>
-          <w:numId w:val="1011"/>
-        </w:numPr>
-        <w:pStyle w:val="Compact"/>
-      </w:pPr>
-      <w:r>
-        <w:t xml:space="preserve">Curtin AI Guidelines for Staff: [Internal link]</w:t>
-      </w:r>
-    </w:p>
     <w:bookmarkEnd w:id="22"/>
-    <w:bookmarkEnd w:id="23"/>
     <w:sectPr/>
   </w:body>
 </w:document>
@@ -826,9 +733,6 @@
     <w:abstractNumId w:val="991"/>
   </w:num>
   <w:num w:numId="1010">
-    <w:abstractNumId w:val="991"/>
-  </w:num>
-  <w:num w:numId="1011">
     <w:abstractNumId w:val="991"/>
   </w:num>
 </w:numbering>

</xml_diff>